<commit_message>
Some Assembly required 2
</commit_message>
<xml_diff>
--- a/2021/PicoGym/Web Exploitation/Some Assembly Required 2/Some Assembly Required 2.docx
+++ b/2021/PicoGym/Web Exploitation/Some Assembly Required 2/Some Assembly Required 2.docx
@@ -7,14 +7,12 @@
         <w:rPr>
           <w:sz w:val="40"/>
           <w:szCs w:val="40"/>
-          <w:lang w:val="nl-BE"/>
         </w:rPr>
       </w:pPr>
       <w:r>
         <w:rPr>
           <w:sz w:val="40"/>
           <w:szCs w:val="40"/>
-          <w:lang w:val="nl-BE"/>
         </w:rPr>
         <w:t>PicoCTF Some Assembly Required 2 110 points</w:t>
       </w:r>
@@ -24,7 +22,6 @@
         <w:rPr>
           <w:sz w:val="32"/>
           <w:szCs w:val="32"/>
-          <w:lang w:val="nl-BE"/>
         </w:rPr>
       </w:pPr>
       <w:hyperlink r:id="rId6" w:history="1">
@@ -33,7 +30,6 @@
             <w:rStyle w:val="Hyperlink"/>
             <w:sz w:val="32"/>
             <w:szCs w:val="32"/>
-            <w:lang w:val="nl-BE"/>
           </w:rPr>
           <w:t>http://mercury.picoctf.net:44570/index.html</w:t>
         </w:r>
@@ -58,7 +54,30 @@
           <w:sz w:val="32"/>
           <w:szCs w:val="32"/>
         </w:rPr>
-        <w:t>s a followup to the 1</w:t>
+        <w:t xml:space="preserve">s a </w:t>
+      </w:r>
+      <w:r>
+        <w:rPr>
+          <w:sz w:val="32"/>
+          <w:szCs w:val="32"/>
+        </w:rPr>
+        <w:t xml:space="preserve">follow </w:t>
+      </w:r>
+      <w:proofErr w:type="spellStart"/>
+      <w:r>
+        <w:rPr>
+          <w:sz w:val="32"/>
+          <w:szCs w:val="32"/>
+        </w:rPr>
+        <w:t>p</w:t>
+      </w:r>
+      <w:proofErr w:type="spellEnd"/>
+      <w:r>
+        <w:rPr>
+          <w:sz w:val="32"/>
+          <w:szCs w:val="32"/>
+        </w:rPr>
+        <w:t xml:space="preserve"> to the 1</w:t>
       </w:r>
       <w:r>
         <w:rPr>
@@ -231,11 +250,651 @@
           <w:sz w:val="32"/>
           <w:szCs w:val="32"/>
         </w:rPr>
+        <w:lastRenderedPageBreak/>
         <w:t>In order to do this one right we have to dig a little deeper and check out the web assembly!</w:t>
       </w:r>
+      <w:r>
+        <w:rPr>
+          <w:sz w:val="32"/>
+          <w:szCs w:val="32"/>
+        </w:rPr>
+        <w:t xml:space="preserve"> Using the ./ link we can find in the Javascript:</w:t>
+      </w:r>
+      <w:r>
+        <w:rPr>
+          <w:noProof/>
+        </w:rPr>
+        <w:t xml:space="preserve"> </w:t>
+      </w:r>
+      <w:r>
+        <w:rPr>
+          <w:noProof/>
+        </w:rPr>
+        <w:drawing>
+          <wp:inline distT="0" distB="0" distL="0" distR="0" wp14:anchorId="39FDF5F9" wp14:editId="13D94814">
+            <wp:extent cx="5760720" cy="3896995"/>
+            <wp:effectExtent l="0" t="0" r="0" b="8255"/>
+            <wp:docPr id="3" name="Picture 3" descr="A screenshot of a computer&#10;&#10;Description automatically generated with medium confidence"/>
+            <wp:cNvGraphicFramePr>
+              <a:graphicFrameLocks xmlns:a="http://schemas.openxmlformats.org/drawingml/2006/main" noChangeAspect="1"/>
+            </wp:cNvGraphicFramePr>
+            <a:graphic xmlns:a="http://schemas.openxmlformats.org/drawingml/2006/main">
+              <a:graphicData uri="http://schemas.openxmlformats.org/drawingml/2006/picture">
+                <pic:pic xmlns:pic="http://schemas.openxmlformats.org/drawingml/2006/picture">
+                  <pic:nvPicPr>
+                    <pic:cNvPr id="3" name="Picture 3" descr="A screenshot of a computer&#10;&#10;Description automatically generated with medium confidence"/>
+                    <pic:cNvPicPr/>
+                  </pic:nvPicPr>
+                  <pic:blipFill>
+                    <a:blip r:embed="rId10"/>
+                    <a:stretch>
+                      <a:fillRect/>
+                    </a:stretch>
+                  </pic:blipFill>
+                  <pic:spPr>
+                    <a:xfrm>
+                      <a:off x="0" y="0"/>
+                      <a:ext cx="5760720" cy="3896995"/>
+                    </a:xfrm>
+                    <a:prstGeom prst="rect">
+                      <a:avLst/>
+                    </a:prstGeom>
+                  </pic:spPr>
+                </pic:pic>
+              </a:graphicData>
+            </a:graphic>
+          </wp:inline>
+        </w:drawing>
+      </w:r>
+    </w:p>
+    <w:p>
+      <w:pPr>
+        <w:rPr>
+          <w:sz w:val="32"/>
+          <w:szCs w:val="32"/>
+        </w:rPr>
+      </w:pPr>
+      <w:r>
+        <w:rPr>
+          <w:sz w:val="32"/>
+          <w:szCs w:val="32"/>
+        </w:rPr>
+        <w:t>I’ll start with getting the raw web assembly by doing:</w:t>
+      </w:r>
+    </w:p>
+    <w:p>
+      <w:pPr>
+        <w:ind w:firstLine="720"/>
+        <w:rPr>
+          <w:sz w:val="32"/>
+          <w:szCs w:val="32"/>
+        </w:rPr>
+      </w:pPr>
+      <w:proofErr w:type="spellStart"/>
+      <w:r>
+        <w:rPr>
+          <w:sz w:val="32"/>
+          <w:szCs w:val="32"/>
+        </w:rPr>
+        <w:t>wget</w:t>
+      </w:r>
+      <w:proofErr w:type="spellEnd"/>
+      <w:r>
+        <w:rPr>
+          <w:sz w:val="32"/>
+          <w:szCs w:val="32"/>
+        </w:rPr>
+        <w:t xml:space="preserve"> </w:t>
+      </w:r>
+      <w:hyperlink r:id="rId11" w:history="1">
+        <w:r>
+          <w:rPr>
+            <w:rStyle w:val="Hyperlink"/>
+            <w:sz w:val="32"/>
+            <w:szCs w:val="32"/>
+          </w:rPr>
+          <w:t>http://mercury.picoctf.net:44570/aD8SvhyVkb</w:t>
+        </w:r>
+        <w:r>
+          <w:rPr>
+            <w:rStyle w:val="Hyperlink"/>
+            <w:sz w:val="32"/>
+            <w:szCs w:val="32"/>
+          </w:rPr>
+          <w:t xml:space="preserve"> </w:t>
+        </w:r>
+        <w:r>
+          <w:rPr>
+            <w:rStyle w:val="Hyperlink"/>
+            <w:sz w:val="32"/>
+            <w:szCs w:val="32"/>
+          </w:rPr>
+          <w:t>-q -O script.wasm</w:t>
+        </w:r>
+      </w:hyperlink>
+    </w:p>
+    <w:p>
+      <w:pPr>
+        <w:rPr>
+          <w:sz w:val="32"/>
+          <w:szCs w:val="32"/>
+        </w:rPr>
+      </w:pPr>
+      <w:r>
+        <w:rPr>
+          <w:sz w:val="32"/>
+          <w:szCs w:val="32"/>
+        </w:rPr>
+        <w:t xml:space="preserve">I’ll then convert the </w:t>
+      </w:r>
+      <w:proofErr w:type="spellStart"/>
+      <w:r>
+        <w:rPr>
+          <w:sz w:val="32"/>
+          <w:szCs w:val="32"/>
+        </w:rPr>
+        <w:t>wasm</w:t>
+      </w:r>
+      <w:proofErr w:type="spellEnd"/>
+      <w:r>
+        <w:rPr>
+          <w:sz w:val="32"/>
+          <w:szCs w:val="32"/>
+        </w:rPr>
+        <w:t xml:space="preserve"> to wat</w:t>
+      </w:r>
+      <w:r>
+        <w:rPr>
+          <w:sz w:val="32"/>
+          <w:szCs w:val="32"/>
+        </w:rPr>
+        <w:t xml:space="preserve"> and </w:t>
+      </w:r>
+      <w:proofErr w:type="spellStart"/>
+      <w:r>
+        <w:rPr>
+          <w:sz w:val="32"/>
+          <w:szCs w:val="32"/>
+        </w:rPr>
+        <w:t>dcmp</w:t>
+      </w:r>
+      <w:proofErr w:type="spellEnd"/>
+      <w:r>
+        <w:rPr>
+          <w:sz w:val="32"/>
+          <w:szCs w:val="32"/>
+        </w:rPr>
+        <w:t xml:space="preserve"> for readability of the web assembly</w:t>
+      </w:r>
+    </w:p>
+    <w:p>
+      <w:pPr>
+        <w:ind w:left="720"/>
+        <w:rPr>
+          <w:sz w:val="32"/>
+          <w:szCs w:val="32"/>
+        </w:rPr>
+      </w:pPr>
+      <w:r>
+        <w:rPr>
+          <w:sz w:val="32"/>
+          <w:szCs w:val="32"/>
+        </w:rPr>
+        <w:t xml:space="preserve">wasm2wat </w:t>
+      </w:r>
+      <w:proofErr w:type="spellStart"/>
+      <w:r>
+        <w:rPr>
+          <w:sz w:val="32"/>
+          <w:szCs w:val="32"/>
+        </w:rPr>
+        <w:t>script.wasm</w:t>
+      </w:r>
+      <w:proofErr w:type="spellEnd"/>
+      <w:r>
+        <w:rPr>
+          <w:sz w:val="32"/>
+          <w:szCs w:val="32"/>
+        </w:rPr>
+        <w:t xml:space="preserve"> &gt; </w:t>
+      </w:r>
+      <w:proofErr w:type="spellStart"/>
+      <w:r>
+        <w:rPr>
+          <w:sz w:val="32"/>
+          <w:szCs w:val="32"/>
+        </w:rPr>
+        <w:t>script.wat</w:t>
+      </w:r>
+      <w:proofErr w:type="spellEnd"/>
+    </w:p>
+    <w:p>
+      <w:pPr>
+        <w:ind w:left="720"/>
+        <w:rPr>
+          <w:sz w:val="32"/>
+          <w:szCs w:val="32"/>
+        </w:rPr>
+      </w:pPr>
+      <w:proofErr w:type="spellStart"/>
+      <w:r>
+        <w:rPr>
+          <w:sz w:val="32"/>
+          <w:szCs w:val="32"/>
+        </w:rPr>
+        <w:t>wasm</w:t>
+      </w:r>
+      <w:proofErr w:type="spellEnd"/>
+      <w:r>
+        <w:rPr>
+          <w:sz w:val="32"/>
+          <w:szCs w:val="32"/>
+        </w:rPr>
+        <w:t xml:space="preserve">-decompile </w:t>
+      </w:r>
+      <w:proofErr w:type="spellStart"/>
+      <w:r>
+        <w:rPr>
+          <w:sz w:val="32"/>
+          <w:szCs w:val="32"/>
+        </w:rPr>
+        <w:t>script.wasm</w:t>
+      </w:r>
+      <w:proofErr w:type="spellEnd"/>
+      <w:r>
+        <w:rPr>
+          <w:sz w:val="32"/>
+          <w:szCs w:val="32"/>
+        </w:rPr>
+        <w:t xml:space="preserve"> &gt; </w:t>
+      </w:r>
+      <w:proofErr w:type="spellStart"/>
+      <w:r>
+        <w:rPr>
+          <w:sz w:val="32"/>
+          <w:szCs w:val="32"/>
+        </w:rPr>
+        <w:t>script.dcmp</w:t>
+      </w:r>
+      <w:proofErr w:type="spellEnd"/>
+    </w:p>
+    <w:p>
+      <w:pPr>
+        <w:rPr>
+          <w:sz w:val="32"/>
+          <w:szCs w:val="32"/>
+        </w:rPr>
+      </w:pPr>
+      <w:r>
+        <w:rPr>
+          <w:sz w:val="32"/>
+          <w:szCs w:val="32"/>
+        </w:rPr>
+        <w:lastRenderedPageBreak/>
+        <w:t xml:space="preserve">first of all we see that the code is around the same as the code from assembly 1 with some extra lines added to it! </w:t>
+      </w:r>
+      <w:r>
+        <w:rPr>
+          <w:noProof/>
+        </w:rPr>
+        <w:drawing>
+          <wp:inline distT="0" distB="0" distL="0" distR="0" wp14:anchorId="7664B09A" wp14:editId="49119FDE">
+            <wp:extent cx="5760720" cy="1839595"/>
+            <wp:effectExtent l="0" t="0" r="0" b="8255"/>
+            <wp:docPr id="4" name="Picture 4" descr="Graphical user interface, text, application&#10;&#10;Description automatically generated"/>
+            <wp:cNvGraphicFramePr>
+              <a:graphicFrameLocks xmlns:a="http://schemas.openxmlformats.org/drawingml/2006/main" noChangeAspect="1"/>
+            </wp:cNvGraphicFramePr>
+            <a:graphic xmlns:a="http://schemas.openxmlformats.org/drawingml/2006/main">
+              <a:graphicData uri="http://schemas.openxmlformats.org/drawingml/2006/picture">
+                <pic:pic xmlns:pic="http://schemas.openxmlformats.org/drawingml/2006/picture">
+                  <pic:nvPicPr>
+                    <pic:cNvPr id="4" name="Picture 4" descr="Graphical user interface, text, application&#10;&#10;Description automatically generated"/>
+                    <pic:cNvPicPr/>
+                  </pic:nvPicPr>
+                  <pic:blipFill>
+                    <a:blip r:embed="rId12"/>
+                    <a:stretch>
+                      <a:fillRect/>
+                    </a:stretch>
+                  </pic:blipFill>
+                  <pic:spPr>
+                    <a:xfrm>
+                      <a:off x="0" y="0"/>
+                      <a:ext cx="5760720" cy="1839595"/>
+                    </a:xfrm>
+                    <a:prstGeom prst="rect">
+                      <a:avLst/>
+                    </a:prstGeom>
+                  </pic:spPr>
+                </pic:pic>
+              </a:graphicData>
+            </a:graphic>
+          </wp:inline>
+        </w:drawing>
+      </w:r>
+    </w:p>
+    <w:p>
+      <w:pPr>
+        <w:rPr>
+          <w:sz w:val="32"/>
+          <w:szCs w:val="32"/>
+        </w:rPr>
+      </w:pPr>
+      <w:r>
+        <w:rPr>
+          <w:sz w:val="32"/>
+          <w:szCs w:val="32"/>
+        </w:rPr>
+        <w:t xml:space="preserve">Knowing this we can assume that the flag is once again at the top but this time its hidden: </w:t>
+      </w:r>
+      <w:r>
+        <w:rPr>
+          <w:noProof/>
+        </w:rPr>
+        <w:drawing>
+          <wp:inline distT="0" distB="0" distL="0" distR="0" wp14:anchorId="52227FBC" wp14:editId="4FA59023">
+            <wp:extent cx="5760720" cy="814705"/>
+            <wp:effectExtent l="0" t="0" r="0" b="4445"/>
+            <wp:docPr id="5" name="Picture 5" descr="Shape&#10;&#10;Description automatically generated with low confidence"/>
+            <wp:cNvGraphicFramePr>
+              <a:graphicFrameLocks xmlns:a="http://schemas.openxmlformats.org/drawingml/2006/main" noChangeAspect="1"/>
+            </wp:cNvGraphicFramePr>
+            <a:graphic xmlns:a="http://schemas.openxmlformats.org/drawingml/2006/main">
+              <a:graphicData uri="http://schemas.openxmlformats.org/drawingml/2006/picture">
+                <pic:pic xmlns:pic="http://schemas.openxmlformats.org/drawingml/2006/picture">
+                  <pic:nvPicPr>
+                    <pic:cNvPr id="5" name="Picture 5" descr="Shape&#10;&#10;Description automatically generated with low confidence"/>
+                    <pic:cNvPicPr/>
+                  </pic:nvPicPr>
+                  <pic:blipFill>
+                    <a:blip r:embed="rId13"/>
+                    <a:stretch>
+                      <a:fillRect/>
+                    </a:stretch>
+                  </pic:blipFill>
+                  <pic:spPr>
+                    <a:xfrm>
+                      <a:off x="0" y="0"/>
+                      <a:ext cx="5760720" cy="814705"/>
+                    </a:xfrm>
+                    <a:prstGeom prst="rect">
+                      <a:avLst/>
+                    </a:prstGeom>
+                  </pic:spPr>
+                </pic:pic>
+              </a:graphicData>
+            </a:graphic>
+          </wp:inline>
+        </w:drawing>
+      </w:r>
+    </w:p>
+    <w:p>
+      <w:pPr>
+        <w:rPr>
+          <w:sz w:val="32"/>
+          <w:szCs w:val="32"/>
+        </w:rPr>
+      </w:pPr>
+      <w:r>
+        <w:rPr>
+          <w:sz w:val="32"/>
+          <w:szCs w:val="32"/>
+        </w:rPr>
+        <w:t>At:</w:t>
+      </w:r>
+    </w:p>
+    <w:p>
+      <w:pPr>
+        <w:ind w:firstLine="720"/>
+        <w:rPr>
+          <w:sz w:val="32"/>
+          <w:szCs w:val="32"/>
+        </w:rPr>
+      </w:pPr>
+      <w:r>
+        <w:rPr>
+          <w:sz w:val="32"/>
+          <w:szCs w:val="32"/>
+        </w:rPr>
+        <w:t>var i:int = g ^ h;</w:t>
+      </w:r>
+      <w:r>
+        <w:rPr>
+          <w:sz w:val="32"/>
+          <w:szCs w:val="32"/>
+        </w:rPr>
+        <w:t xml:space="preserve"> </w:t>
+      </w:r>
+    </w:p>
+    <w:p>
+      <w:pPr>
+        <w:rPr>
+          <w:sz w:val="32"/>
+          <w:szCs w:val="32"/>
+        </w:rPr>
+      </w:pPr>
+      <w:r>
+        <w:rPr>
+          <w:sz w:val="32"/>
+          <w:szCs w:val="32"/>
+        </w:rPr>
+        <w:t xml:space="preserve">In: </w:t>
+      </w:r>
+    </w:p>
+    <w:bookmarkStart w:id="0" w:name="_MON_1698498058"/>
+    <w:bookmarkEnd w:id="0"/>
+    <w:p>
+      <w:pPr>
+        <w:rPr>
+          <w:sz w:val="32"/>
+          <w:szCs w:val="32"/>
+        </w:rPr>
+      </w:pPr>
+      <w:r>
+        <w:rPr>
+          <w:sz w:val="32"/>
+          <w:szCs w:val="32"/>
+        </w:rPr>
+        <w:object w:dxaOrig="9072" w:dyaOrig="3149" w14:anchorId="39F021A2">
+          <v:shapetype id="_x0000_t75" coordsize="21600,21600" o:spt="75" o:preferrelative="t" path="m@4@5l@4@11@9@11@9@5xe" filled="f" stroked="f">
+            <v:stroke joinstyle="miter"/>
+            <v:formulas>
+              <v:f eqn="if lineDrawn pixelLineWidth 0"/>
+              <v:f eqn="sum @0 1 0"/>
+              <v:f eqn="sum 0 0 @1"/>
+              <v:f eqn="prod @2 1 2"/>
+              <v:f eqn="prod @3 21600 pixelWidth"/>
+              <v:f eqn="prod @3 21600 pixelHeight"/>
+              <v:f eqn="sum @0 0 1"/>
+              <v:f eqn="prod @6 1 2"/>
+              <v:f eqn="prod @7 21600 pixelWidth"/>
+              <v:f eqn="sum @8 21600 0"/>
+              <v:f eqn="prod @7 21600 pixelHeight"/>
+              <v:f eqn="sum @10 21600 0"/>
+            </v:formulas>
+            <v:path o:extrusionok="f" gradientshapeok="t" o:connecttype="rect"/>
+            <o:lock v:ext="edit" aspectratio="t"/>
+          </v:shapetype>
+          <v:shape id="_x0000_i1026" type="#_x0000_t75" style="width:453.6pt;height:157.2pt" o:ole="">
+            <v:imagedata r:id="rId14" o:title=""/>
+          </v:shape>
+          <o:OLEObject Type="Embed" ProgID="Word.OpenDocumentText.12" ShapeID="_x0000_i1026" DrawAspect="Content" ObjectID="_1698498634" r:id="rId15"/>
+        </w:object>
+      </w:r>
+    </w:p>
+    <w:p>
+      <w:pPr>
+        <w:rPr>
+          <w:sz w:val="32"/>
+          <w:szCs w:val="32"/>
+        </w:rPr>
+      </w:pPr>
+      <w:r>
+        <w:rPr>
+          <w:sz w:val="32"/>
+          <w:szCs w:val="32"/>
+        </w:rPr>
+        <w:t xml:space="preserve">We can see g (e[3]) being </w:t>
+      </w:r>
+      <w:proofErr w:type="spellStart"/>
+      <w:r>
+        <w:rPr>
+          <w:sz w:val="32"/>
+          <w:szCs w:val="32"/>
+        </w:rPr>
+        <w:t>XOR’ed</w:t>
+      </w:r>
+      <w:proofErr w:type="spellEnd"/>
+      <w:r>
+        <w:rPr>
+          <w:sz w:val="32"/>
+          <w:szCs w:val="32"/>
+        </w:rPr>
+        <w:t xml:space="preserve"> (^) by 8 (h)</w:t>
+      </w:r>
+    </w:p>
+    <w:p>
+      <w:pPr>
+        <w:rPr>
+          <w:sz w:val="32"/>
+          <w:szCs w:val="32"/>
+        </w:rPr>
+      </w:pPr>
+    </w:p>
+    <w:p>
+      <w:pPr>
+        <w:rPr>
+          <w:sz w:val="32"/>
+          <w:szCs w:val="32"/>
+        </w:rPr>
+      </w:pPr>
+    </w:p>
+    <w:p>
+      <w:pPr>
+        <w:rPr>
+          <w:sz w:val="32"/>
+          <w:szCs w:val="32"/>
+        </w:rPr>
+      </w:pPr>
+    </w:p>
+    <w:p>
+      <w:pPr>
+        <w:rPr>
+          <w:sz w:val="32"/>
+          <w:szCs w:val="32"/>
+        </w:rPr>
+      </w:pPr>
+      <w:r>
+        <w:rPr>
+          <w:sz w:val="32"/>
+          <w:szCs w:val="32"/>
+        </w:rPr>
+        <w:lastRenderedPageBreak/>
+        <w:t>We can simply revert this XOR by doing a simple python script:</w:t>
+      </w:r>
+    </w:p>
+    <w:p>
+      <w:pPr>
+        <w:rPr>
+          <w:sz w:val="32"/>
+          <w:szCs w:val="32"/>
+        </w:rPr>
+      </w:pPr>
+      <w:r>
+        <w:rPr>
+          <w:sz w:val="32"/>
+          <w:szCs w:val="32"/>
+        </w:rPr>
+        <w:t xml:space="preserve"> </w:t>
+      </w:r>
+      <w:bookmarkStart w:id="1" w:name="_MON_1698498602"/>
+      <w:bookmarkEnd w:id="1"/>
+      <w:r>
+        <w:rPr>
+          <w:sz w:val="32"/>
+          <w:szCs w:val="32"/>
+        </w:rPr>
+        <w:object w:dxaOrig="9072" w:dyaOrig="1129" w14:anchorId="200B898D">
+          <v:shape id="_x0000_i1028" type="#_x0000_t75" style="width:453.6pt;height:56.4pt" o:ole="">
+            <v:imagedata r:id="rId16" o:title=""/>
+          </v:shape>
+          <o:OLEObject Type="Embed" ProgID="Word.OpenDocumentText.12" ShapeID="_x0000_i1028" DrawAspect="Content" ObjectID="_1698498635" r:id="rId17"/>
+        </w:object>
+      </w:r>
+    </w:p>
+    <w:p>
+      <w:pPr>
+        <w:rPr>
+          <w:sz w:val="32"/>
+          <w:szCs w:val="32"/>
+        </w:rPr>
+      </w:pPr>
+      <w:r>
+        <w:rPr>
+          <w:sz w:val="32"/>
+          <w:szCs w:val="32"/>
+        </w:rPr>
+        <w:t>Outputting:</w:t>
+      </w:r>
+    </w:p>
+    <w:p>
+      <w:pPr>
+        <w:rPr>
+          <w:sz w:val="32"/>
+          <w:szCs w:val="32"/>
+        </w:rPr>
+      </w:pPr>
+      <w:r>
+        <w:rPr>
+          <w:sz w:val="32"/>
+          <w:szCs w:val="32"/>
+        </w:rPr>
+        <w:tab/>
+      </w:r>
+      <w:proofErr w:type="spellStart"/>
+      <w:r>
+        <w:rPr>
+          <w:sz w:val="32"/>
+          <w:szCs w:val="32"/>
+        </w:rPr>
+        <w:t>b'picoCTF</w:t>
+      </w:r>
+      <w:proofErr w:type="spellEnd"/>
+      <w:r>
+        <w:rPr>
+          <w:sz w:val="32"/>
+          <w:szCs w:val="32"/>
+        </w:rPr>
+        <w:t>{64e2a9691192fcbd4aa9b8f5ee8134a2}T88T88'</w:t>
+      </w:r>
+    </w:p>
+    <w:p>
+      <w:pPr>
+        <w:rPr>
+          <w:sz w:val="32"/>
+          <w:szCs w:val="32"/>
+        </w:rPr>
+      </w:pPr>
+    </w:p>
+    <w:p>
+      <w:pPr>
+        <w:rPr>
+          <w:sz w:val="32"/>
+          <w:szCs w:val="32"/>
+        </w:rPr>
+      </w:pPr>
+      <w:r>
+        <w:rPr>
+          <w:sz w:val="32"/>
+          <w:szCs w:val="32"/>
+        </w:rPr>
+        <w:t>picoCTF{64e2a9691192fcbd4aa9b8f5ee8134a2}</w:t>
+      </w:r>
     </w:p>
     <w:sectPr>
-      <w:headerReference w:type="default" r:id="rId10"/>
+      <w:headerReference w:type="default" r:id="rId18"/>
+      <w:footerReference w:type="default" r:id="rId19"/>
       <w:pgSz w:w="11906" w:h="16838"/>
       <w:pgMar w:top="1417" w:right="1417" w:bottom="1417" w:left="1417" w:header="708" w:footer="708" w:gutter="0"/>
       <w:cols w:space="708"/>
@@ -268,6 +927,22 @@
     </w:p>
   </w:endnote>
 </w:endnotes>
+</file>
+
+<file path=word/footer1.xml><?xml version="1.0" encoding="utf-8"?>
+<w:ftr xmlns:wpc="http://schemas.microsoft.com/office/word/2010/wordprocessingCanvas" xmlns:cx="http://schemas.microsoft.com/office/drawing/2014/chartex" xmlns:cx1="http://schemas.microsoft.com/office/drawing/2015/9/8/chartex" xmlns:cx2="http://schemas.microsoft.com/office/drawing/2015/10/21/chartex" xmlns:cx3="http://schemas.microsoft.com/office/drawing/2016/5/9/chartex" xmlns:cx4="http://schemas.microsoft.com/office/drawing/2016/5/10/chartex" xmlns:cx5="http://schemas.microsoft.com/office/drawing/2016/5/11/chartex" xmlns:cx6="http://schemas.microsoft.com/office/drawing/2016/5/12/chartex" xmlns:cx7="http://schemas.microsoft.com/office/drawing/2016/5/13/chartex" xmlns:cx8="http://schemas.microsoft.com/office/drawing/2016/5/14/chartex" xmlns:mc="http://schemas.openxmlformats.org/markup-compatibility/2006" xmlns:aink="http://schemas.microsoft.com/office/drawing/2016/ink" xmlns:am3d="http://schemas.microsoft.com/office/drawing/2017/model3d" xmlns:o="urn:schemas-microsoft-com:office:office" xmlns:r="http://schemas.openxmlformats.org/officeDocument/2006/relationships" xmlns:m="http://schemas.openxmlformats.org/officeDocument/2006/math" xmlns:v="urn:schemas-microsoft-com:vml" xmlns:wp14="http://schemas.microsoft.com/office/word/2010/wordprocessingDrawing" xmlns:wp="http://schemas.openxmlformats.org/drawingml/2006/wordprocessingDrawing" xmlns:w10="urn:schemas-microsoft-com:office:word" xmlns:w="http://schemas.openxmlformats.org/wordprocessingml/2006/main" xmlns:w14="http://schemas.microsoft.com/office/word/2010/wordml" xmlns:w15="http://schemas.microsoft.com/office/word/2012/wordml" xmlns:w16cex="http://schemas.microsoft.com/office/word/2018/wordml/cex" xmlns:w16cid="http://schemas.microsoft.com/office/word/2016/wordml/cid" xmlns:w16="http://schemas.microsoft.com/office/word/2018/wordml" xmlns:w16sdtdh="http://schemas.microsoft.com/office/word/2020/wordml/sdtdatahash" xmlns:w16se="http://schemas.microsoft.com/office/word/2015/wordml/symex" xmlns:wpg="http://schemas.microsoft.com/office/word/2010/wordprocessingGroup" xmlns:wpi="http://schemas.microsoft.com/office/word/2010/wordprocessingInk" xmlns:wne="http://schemas.microsoft.com/office/word/2006/wordml" xmlns:wps="http://schemas.microsoft.com/office/word/2010/wordprocessingShape" mc:Ignorable="w14 w15 w16se w16cid w16 w16cex w16sdtdh wp14">
+  <w:p>
+    <w:pPr>
+      <w:pStyle w:val="Footer"/>
+    </w:pPr>
+    <w:r>
+      <w:t xml:space="preserve">Source: </w:t>
+    </w:r>
+    <w:r>
+      <w:t>https://github.com/Dvd848/CTFs/blob/master/2021_picoCTF/Some_Assembly_Required_2.md</w:t>
+    </w:r>
+  </w:p>
+</w:ftr>
 </file>
 
 <file path=word/footnotes.xml><?xml version="1.0" encoding="utf-8"?>

</xml_diff>